<commit_message>
update charts styling and report
</commit_message>
<xml_diff>
--- a/Projects/4UppsalaMMS/4_ValuingActions/2_Evaluating_players_Yash_Karle.docx
+++ b/Projects/4UppsalaMMS/4_ValuingActions/2_Evaluating_players_Yash_Karle.docx
@@ -658,6 +658,7 @@
       <w:pPr>
         <w:pStyle w:val="ListParagraph"/>
         <w:ind w:firstLine="0"/>
+        <w:jc w:val="center"/>
         <w:rPr>
           <w:rFonts w:cs="Times New Roman"/>
           <w:color w:val="000000" w:themeColor="text1"/>
@@ -673,10 +674,10 @@
           <w:lang w:val="en-US"/>
         </w:rPr>
         <w:drawing>
-          <wp:inline distT="0" distB="0" distL="0" distR="0" wp14:anchorId="1D3EC58B" wp14:editId="0C2D335A">
-            <wp:extent cx="4889500" cy="1879600"/>
+          <wp:inline distT="0" distB="0" distL="0" distR="0" wp14:anchorId="5E13D992" wp14:editId="5C40EB1E">
+            <wp:extent cx="5248992" cy="1587500"/>
             <wp:effectExtent l="0" t="0" r="0" b="0"/>
-            <wp:docPr id="6" name="Picture 6"/>
+            <wp:docPr id="11" name="Picture 11"/>
             <wp:cNvGraphicFramePr>
               <a:graphicFrameLocks xmlns:a="http://schemas.openxmlformats.org/drawingml/2006/main" noChangeAspect="1"/>
             </wp:cNvGraphicFramePr>
@@ -696,7 +697,7 @@
                   <pic:spPr>
                     <a:xfrm>
                       <a:off x="0" y="0"/>
-                      <a:ext cx="4889500" cy="1879600"/>
+                      <a:ext cx="5282322" cy="1597580"/>
                     </a:xfrm>
                     <a:prstGeom prst="rect">
                       <a:avLst/>
@@ -766,16 +767,13 @@
       </w:pPr>
       <w:r>
         <w:rPr>
-          <w:rFonts w:cs="Times New Roman"/>
-          <w:color w:val="000000" w:themeColor="text1"/>
-          <w:szCs w:val="22"/>
-          <w:lang w:val="en-US"/>
+          <w:noProof/>
         </w:rPr>
         <w:drawing>
-          <wp:inline distT="0" distB="0" distL="0" distR="0" wp14:anchorId="73413779" wp14:editId="5614DEC1">
-            <wp:extent cx="2342759" cy="2441642"/>
-            <wp:effectExtent l="0" t="0" r="0" b="0"/>
-            <wp:docPr id="8" name="Picture 8"/>
+          <wp:inline distT="0" distB="0" distL="0" distR="0" wp14:anchorId="61197914" wp14:editId="4D438EA9">
+            <wp:extent cx="2285805" cy="2476288"/>
+            <wp:effectExtent l="0" t="0" r="635" b="635"/>
+            <wp:docPr id="16" name="Picture 16"/>
             <wp:cNvGraphicFramePr>
               <a:graphicFrameLocks xmlns:a="http://schemas.openxmlformats.org/drawingml/2006/main" noChangeAspect="1"/>
             </wp:cNvGraphicFramePr>
@@ -795,7 +793,7 @@
                   <pic:spPr>
                     <a:xfrm>
                       <a:off x="0" y="0"/>
-                      <a:ext cx="2356458" cy="2455920"/>
+                      <a:ext cx="2318293" cy="2511484"/>
                     </a:xfrm>
                     <a:prstGeom prst="rect">
                       <a:avLst/>
@@ -815,16 +813,13 @@
       </w:r>
       <w:r>
         <w:rPr>
-          <w:rFonts w:cs="Times New Roman"/>
-          <w:color w:val="000000" w:themeColor="text1"/>
-          <w:szCs w:val="22"/>
-          <w:lang w:val="en-US"/>
+          <w:noProof/>
         </w:rPr>
         <w:drawing>
-          <wp:inline distT="0" distB="0" distL="0" distR="0" wp14:anchorId="162F558F" wp14:editId="7B871A92">
-            <wp:extent cx="2352093" cy="2451370"/>
+          <wp:inline distT="0" distB="0" distL="0" distR="0" wp14:anchorId="443CF37D" wp14:editId="7AABE3F7">
+            <wp:extent cx="2286000" cy="2476500"/>
             <wp:effectExtent l="0" t="0" r="0" b="0"/>
-            <wp:docPr id="9" name="Picture 9"/>
+            <wp:docPr id="14" name="Picture 14"/>
             <wp:cNvGraphicFramePr>
               <a:graphicFrameLocks xmlns:a="http://schemas.openxmlformats.org/drawingml/2006/main" noChangeAspect="1"/>
             </wp:cNvGraphicFramePr>
@@ -844,7 +839,7 @@
                   <pic:spPr>
                     <a:xfrm>
                       <a:off x="0" y="0"/>
-                      <a:ext cx="2378138" cy="2478514"/>
+                      <a:ext cx="2322237" cy="2515757"/>
                     </a:xfrm>
                     <a:prstGeom prst="rect">
                       <a:avLst/>
@@ -863,6 +858,16 @@
         <w:ind w:firstLine="0"/>
         <w:jc w:val="center"/>
         <w:rPr>
+          <w:noProof/>
+        </w:rPr>
+      </w:pPr>
+    </w:p>
+    <w:p>
+      <w:pPr>
+        <w:pStyle w:val="ListParagraph"/>
+        <w:ind w:firstLine="0"/>
+        <w:jc w:val="center"/>
+        <w:rPr>
           <w:rFonts w:cs="Times New Roman"/>
           <w:color w:val="000000" w:themeColor="text1"/>
           <w:szCs w:val="22"/>
@@ -877,10 +882,10 @@
           <w:lang w:val="en-US"/>
         </w:rPr>
         <w:drawing>
-          <wp:inline distT="0" distB="0" distL="0" distR="0" wp14:anchorId="0852A452" wp14:editId="48A9D2BE">
-            <wp:extent cx="4150406" cy="1449421"/>
-            <wp:effectExtent l="0" t="0" r="2540" b="0"/>
-            <wp:docPr id="10" name="Picture 10"/>
+          <wp:inline distT="0" distB="0" distL="0" distR="0" wp14:anchorId="619F35D1" wp14:editId="11FE9050">
+            <wp:extent cx="4622800" cy="1624502"/>
+            <wp:effectExtent l="0" t="0" r="0" b="1270"/>
+            <wp:docPr id="15" name="Picture 15"/>
             <wp:cNvGraphicFramePr>
               <a:graphicFrameLocks xmlns:a="http://schemas.openxmlformats.org/drawingml/2006/main" noChangeAspect="1"/>
             </wp:cNvGraphicFramePr>
@@ -900,7 +905,7 @@
                   <pic:spPr>
                     <a:xfrm>
                       <a:off x="0" y="0"/>
-                      <a:ext cx="4235444" cy="1479118"/>
+                      <a:ext cx="4652745" cy="1635025"/>
                     </a:xfrm>
                     <a:prstGeom prst="rect">
                       <a:avLst/>
@@ -915,6 +920,19 @@
     </w:p>
     <w:p>
       <w:pPr>
+        <w:pStyle w:val="ListParagraph"/>
+        <w:ind w:firstLine="0"/>
+        <w:jc w:val="center"/>
+        <w:rPr>
+          <w:rFonts w:cs="Times New Roman"/>
+          <w:color w:val="000000" w:themeColor="text1"/>
+          <w:szCs w:val="22"/>
+          <w:lang w:val="en-US"/>
+        </w:rPr>
+      </w:pPr>
+    </w:p>
+    <w:p>
+      <w:pPr>
         <w:ind w:left="0" w:firstLine="0"/>
         <w:rPr>
           <w:rFonts w:cs="Times New Roman"/>
@@ -929,17 +947,6 @@
         <w:ind w:left="0" w:firstLine="0"/>
         <w:rPr>
           <w:rFonts w:cs="Times New Roman"/>
-          <w:color w:val="000000" w:themeColor="text1"/>
-          <w:szCs w:val="22"/>
-          <w:lang w:val="en-US"/>
-        </w:rPr>
-      </w:pPr>
-    </w:p>
-    <w:p>
-      <w:pPr>
-        <w:ind w:left="0" w:firstLine="0"/>
-        <w:rPr>
-          <w:rFonts w:cs="Times New Roman"/>
           <w:b/>
           <w:color w:val="000000" w:themeColor="text1"/>
           <w:szCs w:val="22"/>
@@ -959,6 +966,11 @@
     </w:p>
     <w:p>
       <w:pPr>
+        <w:pStyle w:val="ListParagraph"/>
+        <w:numPr>
+          <w:ilvl w:val="0"/>
+          <w:numId w:val="6"/>
+        </w:numPr>
         <w:rPr>
           <w:rFonts w:cs="Times New Roman"/>
           <w:b/>
@@ -967,122 +979,182 @@
           <w:lang w:val="en-US"/>
         </w:rPr>
       </w:pPr>
-    </w:p>
-    <w:p>
-      <w:pPr>
-        <w:rPr>
-          <w:rFonts w:cs="Times New Roman"/>
-          <w:color w:val="000000" w:themeColor="text1"/>
-          <w:szCs w:val="22"/>
-          <w:lang w:val="en-US"/>
-        </w:rPr>
-      </w:pPr>
-    </w:p>
-    <w:p>
-      <w:pPr>
-        <w:rPr>
-          <w:rFonts w:cs="Times New Roman"/>
-          <w:b/>
-          <w:color w:val="000000" w:themeColor="text1"/>
-          <w:szCs w:val="22"/>
-        </w:rPr>
-      </w:pPr>
-      <w:r>
-        <w:rPr>
-          <w:rFonts w:cs="Times New Roman"/>
-          <w:b/>
-          <w:color w:val="000000" w:themeColor="text1"/>
-          <w:szCs w:val="22"/>
-        </w:rPr>
-        <w:t xml:space="preserve">Data </w:t>
-      </w:r>
-      <w:r>
-        <w:rPr>
-          <w:rFonts w:cs="Times New Roman"/>
-          <w:b/>
-          <w:color w:val="000000" w:themeColor="text1"/>
-          <w:szCs w:val="22"/>
-        </w:rPr>
-        <w:t>assumptions</w:t>
-      </w:r>
-      <w:r>
-        <w:rPr>
-          <w:rFonts w:cs="Times New Roman"/>
-          <w:b/>
-          <w:color w:val="000000" w:themeColor="text1"/>
-          <w:szCs w:val="22"/>
-        </w:rPr>
-        <w:t>:</w:t>
-      </w:r>
-    </w:p>
-    <w:p>
-      <w:pPr>
-        <w:rPr>
-          <w:rFonts w:cs="Times New Roman"/>
-          <w:color w:val="000000" w:themeColor="text1"/>
-          <w:szCs w:val="22"/>
-          <w:lang w:val="en-US"/>
-        </w:rPr>
-      </w:pPr>
-    </w:p>
-    <w:p>
-      <w:pPr>
-        <w:ind w:left="0" w:firstLine="0"/>
-        <w:rPr>
-          <w:rFonts w:cs="Times New Roman"/>
-          <w:color w:val="000000" w:themeColor="text1"/>
-          <w:szCs w:val="22"/>
-          <w:lang w:val="en-US"/>
-        </w:rPr>
-      </w:pPr>
-    </w:p>
-    <w:p>
-      <w:pPr>
-        <w:rPr>
-          <w:rFonts w:cs="Times New Roman"/>
-          <w:b/>
-          <w:color w:val="000000" w:themeColor="text1"/>
-          <w:szCs w:val="22"/>
-          <w:lang w:val="en-US"/>
-        </w:rPr>
-      </w:pPr>
-      <w:r>
-        <w:rPr>
-          <w:rFonts w:cs="Times New Roman"/>
-          <w:b/>
-          <w:color w:val="000000" w:themeColor="text1"/>
-          <w:szCs w:val="22"/>
-          <w:lang w:val="en-US"/>
-        </w:rPr>
-        <w:t>References:</w:t>
+      <w:r>
+        <w:rPr>
+          <w:rFonts w:cs="Times New Roman"/>
+          <w:color w:val="000000" w:themeColor="text1"/>
+          <w:szCs w:val="22"/>
+          <w:lang w:val="en-US"/>
+        </w:rPr>
+        <w:t>age</w:t>
+      </w:r>
+      <w:r>
+        <w:rPr>
+          <w:rFonts w:cs="Times New Roman"/>
+          <w:color w:val="000000" w:themeColor="text1"/>
+          <w:szCs w:val="22"/>
+          <w:lang w:val="en-US"/>
+        </w:rPr>
+        <w:t>, manager</w:t>
       </w:r>
       <w:bookmarkStart w:id="0" w:name="_GoBack"/>
       <w:bookmarkEnd w:id="0"/>
+      <w:r>
+        <w:rPr>
+          <w:rFonts w:cs="Times New Roman"/>
+          <w:color w:val="000000" w:themeColor="text1"/>
+          <w:szCs w:val="22"/>
+          <w:lang w:val="en-US"/>
+        </w:rPr>
+        <w:t xml:space="preserve"> and contract tenure left at the club at that time</w:t>
+      </w:r>
+      <w:r>
+        <w:rPr>
+          <w:rFonts w:cs="Times New Roman"/>
+          <w:color w:val="000000" w:themeColor="text1"/>
+          <w:szCs w:val="22"/>
+          <w:lang w:val="en-US"/>
+        </w:rPr>
+        <w:t xml:space="preserve"> – market value context</w:t>
+      </w:r>
     </w:p>
     <w:p>
       <w:pPr>
         <w:pStyle w:val="ListParagraph"/>
-        <w:ind w:firstLine="0"/>
-        <w:rPr>
-          <w:rFonts w:cs="Times New Roman"/>
-          <w:color w:val="000000" w:themeColor="text1"/>
-          <w:szCs w:val="22"/>
-          <w:lang w:val="en-US"/>
-        </w:rPr>
-      </w:pPr>
-      <w:r>
-        <w:rPr>
-          <w:rFonts w:cs="Times New Roman"/>
-          <w:color w:val="000000" w:themeColor="text1"/>
-          <w:szCs w:val="22"/>
-          <w:lang w:val="en-US"/>
-        </w:rPr>
-        <w:t xml:space="preserve"> </w:t>
+        <w:numPr>
+          <w:ilvl w:val="0"/>
+          <w:numId w:val="6"/>
+        </w:numPr>
+        <w:rPr>
+          <w:rFonts w:cs="Times New Roman"/>
+          <w:b/>
+          <w:color w:val="000000" w:themeColor="text1"/>
+          <w:szCs w:val="22"/>
+          <w:lang w:val="en-US"/>
+        </w:rPr>
+      </w:pPr>
+      <w:r>
+        <w:rPr>
+          <w:rFonts w:cs="Times New Roman"/>
+          <w:color w:val="000000" w:themeColor="text1"/>
+          <w:szCs w:val="22"/>
+          <w:lang w:val="en-US"/>
+        </w:rPr>
+        <w:t>minutes played and opposition possession to add context</w:t>
+      </w:r>
+      <w:r>
+        <w:rPr>
+          <w:rFonts w:cs="Times New Roman"/>
+          <w:color w:val="000000" w:themeColor="text1"/>
+          <w:szCs w:val="22"/>
+          <w:lang w:val="en-US"/>
+        </w:rPr>
+        <w:t xml:space="preserve"> for style of play</w:t>
+      </w:r>
+    </w:p>
+    <w:p>
+      <w:pPr>
+        <w:rPr>
+          <w:rFonts w:cs="Times New Roman"/>
+          <w:b/>
+          <w:color w:val="000000" w:themeColor="text1"/>
+          <w:szCs w:val="22"/>
+          <w:lang w:val="en-US"/>
+        </w:rPr>
+      </w:pPr>
+    </w:p>
+    <w:p>
+      <w:pPr>
+        <w:rPr>
+          <w:rFonts w:cs="Times New Roman"/>
+          <w:color w:val="000000" w:themeColor="text1"/>
+          <w:szCs w:val="22"/>
+          <w:lang w:val="en-US"/>
+        </w:rPr>
+      </w:pPr>
+    </w:p>
+    <w:p>
+      <w:pPr>
+        <w:rPr>
+          <w:rFonts w:cs="Times New Roman"/>
+          <w:b/>
+          <w:color w:val="000000" w:themeColor="text1"/>
+          <w:szCs w:val="22"/>
+        </w:rPr>
+      </w:pPr>
+      <w:r>
+        <w:rPr>
+          <w:rFonts w:cs="Times New Roman"/>
+          <w:b/>
+          <w:color w:val="000000" w:themeColor="text1"/>
+          <w:szCs w:val="22"/>
+        </w:rPr>
+        <w:t xml:space="preserve">Data </w:t>
+      </w:r>
+      <w:r>
+        <w:rPr>
+          <w:rFonts w:cs="Times New Roman"/>
+          <w:b/>
+          <w:color w:val="000000" w:themeColor="text1"/>
+          <w:szCs w:val="22"/>
+        </w:rPr>
+        <w:t>assumptions</w:t>
+      </w:r>
+      <w:r>
+        <w:rPr>
+          <w:rFonts w:cs="Times New Roman"/>
+          <w:b/>
+          <w:color w:val="000000" w:themeColor="text1"/>
+          <w:szCs w:val="22"/>
+        </w:rPr>
+        <w:t>:</w:t>
+      </w:r>
+    </w:p>
+    <w:p>
+      <w:pPr>
+        <w:rPr>
+          <w:rFonts w:cs="Times New Roman"/>
+          <w:color w:val="000000" w:themeColor="text1"/>
+          <w:szCs w:val="22"/>
+          <w:lang w:val="en-US"/>
+        </w:rPr>
+      </w:pPr>
+    </w:p>
+    <w:p>
+      <w:pPr>
+        <w:ind w:left="0" w:firstLine="0"/>
+        <w:rPr>
+          <w:rFonts w:cs="Times New Roman"/>
+          <w:color w:val="000000" w:themeColor="text1"/>
+          <w:szCs w:val="22"/>
+          <w:lang w:val="en-US"/>
+        </w:rPr>
+      </w:pPr>
+    </w:p>
+    <w:p>
+      <w:pPr>
+        <w:rPr>
+          <w:rFonts w:cs="Times New Roman"/>
+          <w:b/>
+          <w:color w:val="000000" w:themeColor="text1"/>
+          <w:szCs w:val="22"/>
+          <w:lang w:val="en-US"/>
+        </w:rPr>
+      </w:pPr>
+      <w:r>
+        <w:rPr>
+          <w:rFonts w:cs="Times New Roman"/>
+          <w:b/>
+          <w:color w:val="000000" w:themeColor="text1"/>
+          <w:szCs w:val="22"/>
+          <w:lang w:val="en-US"/>
+        </w:rPr>
+        <w:t>References:</w:t>
       </w:r>
     </w:p>
     <w:sectPr>
       <w:pgSz w:w="11900" w:h="16840"/>
-      <w:pgMar w:top="1440" w:right="1440" w:bottom="1440" w:left="1440" w:header="708" w:footer="708" w:gutter="0"/>
+      <w:pgMar w:top="1440" w:right="1388" w:bottom="1440" w:left="1440" w:header="708" w:footer="708" w:gutter="0"/>
       <w:cols w:space="708"/>
       <w:docGrid w:linePitch="360"/>
     </w:sectPr>
@@ -3589,7 +3661,7 @@
 </file>
 
 <file path=customXml/itemProps1.xml><?xml version="1.0" encoding="utf-8"?>
-<ds:datastoreItem xmlns:ds="http://schemas.openxmlformats.org/officeDocument/2006/customXml" ds:itemID="{8520F927-1E03-D148-A4A6-6C2CF611581A}">
+<ds:datastoreItem xmlns:ds="http://schemas.openxmlformats.org/officeDocument/2006/customXml" ds:itemID="{66B5F004-F232-0246-A359-C2A3D1385A85}">
   <ds:schemaRefs>
     <ds:schemaRef ds:uri="http://schemas.openxmlformats.org/officeDocument/2006/bibliography"/>
   </ds:schemaRefs>

</xml_diff>

<commit_message>
tidy up code and update metrics
</commit_message>
<xml_diff>
--- a/Projects/4UppsalaMMS/4_ValuingActions/2_Evaluating_players_Yash_Karle.docx
+++ b/Projects/4UppsalaMMS/4_ValuingActions/2_Evaluating_players_Yash_Karle.docx
@@ -396,9 +396,9 @@
           <w:lang w:val="en-US"/>
         </w:rPr>
         <w:drawing>
-          <wp:inline distT="0" distB="0" distL="0" distR="0" wp14:anchorId="46CC2DAA" wp14:editId="6227AB09">
-            <wp:extent cx="2630658" cy="2784398"/>
-            <wp:effectExtent l="0" t="0" r="0" b="0"/>
+          <wp:inline distT="0" distB="0" distL="0" distR="0" wp14:anchorId="0109747B" wp14:editId="3892EA73">
+            <wp:extent cx="2435010" cy="2774315"/>
+            <wp:effectExtent l="0" t="0" r="3810" b="0"/>
             <wp:docPr id="1" name="Picture 1"/>
             <wp:cNvGraphicFramePr>
               <a:graphicFrameLocks xmlns:a="http://schemas.openxmlformats.org/drawingml/2006/main" noChangeAspect="1"/>
@@ -419,7 +419,7 @@
                   <pic:spPr>
                     <a:xfrm>
                       <a:off x="0" y="0"/>
-                      <a:ext cx="2756300" cy="2917383"/>
+                      <a:ext cx="2473711" cy="2818408"/>
                     </a:xfrm>
                     <a:prstGeom prst="rect">
                       <a:avLst/>
@@ -433,16 +433,22 @@
       </w:r>
       <w:r>
         <w:rPr>
+          <w:noProof/>
+        </w:rPr>
+        <w:t xml:space="preserve"> </w:t>
+      </w:r>
+      <w:r>
+        <w:rPr>
           <w:rFonts w:cs="Times New Roman"/>
           <w:color w:val="000000" w:themeColor="text1"/>
           <w:szCs w:val="22"/>
           <w:lang w:val="en-US"/>
         </w:rPr>
         <w:drawing>
-          <wp:inline distT="0" distB="0" distL="0" distR="0" wp14:anchorId="0406DC02" wp14:editId="668EB443">
-            <wp:extent cx="2630658" cy="2784397"/>
-            <wp:effectExtent l="0" t="0" r="0" b="0"/>
-            <wp:docPr id="2" name="Picture 2"/>
+          <wp:inline distT="0" distB="0" distL="0" distR="0" wp14:anchorId="7B342EA1" wp14:editId="4DD68102">
+            <wp:extent cx="2435568" cy="2774950"/>
+            <wp:effectExtent l="0" t="0" r="3175" b="0"/>
+            <wp:docPr id="18" name="Picture 18"/>
             <wp:cNvGraphicFramePr>
               <a:graphicFrameLocks xmlns:a="http://schemas.openxmlformats.org/drawingml/2006/main" noChangeAspect="1"/>
             </wp:cNvGraphicFramePr>
@@ -462,7 +468,7 @@
                   <pic:spPr>
                     <a:xfrm>
                       <a:off x="0" y="0"/>
-                      <a:ext cx="2691410" cy="2848700"/>
+                      <a:ext cx="2457052" cy="2799428"/>
                     </a:xfrm>
                     <a:prstGeom prst="rect">
                       <a:avLst/>
@@ -493,10 +499,10 @@
           <w:lang w:val="en-US"/>
         </w:rPr>
         <w:drawing>
-          <wp:inline distT="0" distB="0" distL="0" distR="0" wp14:anchorId="254F5175" wp14:editId="702250B9">
-            <wp:extent cx="2468880" cy="2581102"/>
-            <wp:effectExtent l="0" t="0" r="0" b="0"/>
-            <wp:docPr id="3" name="Picture 3"/>
+          <wp:inline distT="0" distB="0" distL="0" distR="0" wp14:anchorId="3F1E7EC7" wp14:editId="506604D2">
+            <wp:extent cx="2422191" cy="2759710"/>
+            <wp:effectExtent l="0" t="0" r="3810" b="0"/>
+            <wp:docPr id="19" name="Picture 19"/>
             <wp:cNvGraphicFramePr>
               <a:graphicFrameLocks xmlns:a="http://schemas.openxmlformats.org/drawingml/2006/main" noChangeAspect="1"/>
             </wp:cNvGraphicFramePr>
@@ -516,7 +522,7 @@
                   <pic:spPr>
                     <a:xfrm>
                       <a:off x="0" y="0"/>
-                      <a:ext cx="2481077" cy="2593853"/>
+                      <a:ext cx="2511071" cy="2860975"/>
                     </a:xfrm>
                     <a:prstGeom prst="rect">
                       <a:avLst/>
@@ -528,144 +534,12 @@
           </wp:inline>
         </w:drawing>
       </w:r>
-    </w:p>
-    <w:p>
-      <w:pPr>
-        <w:ind w:left="0" w:firstLine="0"/>
-        <w:rPr>
-          <w:rFonts w:cs="Times New Roman"/>
-          <w:color w:val="000000" w:themeColor="text1"/>
-          <w:szCs w:val="22"/>
-          <w:lang w:val="en-US"/>
-        </w:rPr>
-      </w:pPr>
-    </w:p>
-    <w:p>
-      <w:pPr>
-        <w:pStyle w:val="ListParagraph"/>
-        <w:numPr>
-          <w:ilvl w:val="0"/>
-          <w:numId w:val="6"/>
-        </w:numPr>
-        <w:rPr>
-          <w:rFonts w:cs="Times New Roman"/>
-          <w:color w:val="000000" w:themeColor="text1"/>
-          <w:szCs w:val="22"/>
-          <w:lang w:val="en-US"/>
-        </w:rPr>
-      </w:pPr>
-      <w:r>
-        <w:rPr>
-          <w:rFonts w:cs="Times New Roman"/>
-          <w:color w:val="000000" w:themeColor="text1"/>
-          <w:szCs w:val="22"/>
-          <w:lang w:val="en-US"/>
-        </w:rPr>
-        <w:t>text to explain the charts and assumptions</w:t>
-      </w:r>
-    </w:p>
-    <w:p>
-      <w:pPr>
-        <w:ind w:firstLine="350"/>
-        <w:rPr>
-          <w:rFonts w:cs="Times New Roman"/>
-          <w:color w:val="000000" w:themeColor="text1"/>
-          <w:szCs w:val="22"/>
-          <w:lang w:val="en-US"/>
-        </w:rPr>
-      </w:pPr>
-      <w:r>
-        <w:rPr>
-          <w:rFonts w:cs="Times New Roman"/>
-          <w:color w:val="000000" w:themeColor="text1"/>
-          <w:szCs w:val="22"/>
-          <w:lang w:val="en-US"/>
-        </w:rPr>
-        <w:lastRenderedPageBreak/>
-        <w:t>Part 2</w:t>
-      </w:r>
-    </w:p>
-    <w:p>
-      <w:pPr>
-        <w:pStyle w:val="ListParagraph"/>
-        <w:numPr>
-          <w:ilvl w:val="0"/>
-          <w:numId w:val="6"/>
-        </w:numPr>
-        <w:rPr>
-          <w:rFonts w:cs="Times New Roman"/>
-          <w:color w:val="000000" w:themeColor="text1"/>
-          <w:szCs w:val="22"/>
-          <w:lang w:val="en-US"/>
-        </w:rPr>
-      </w:pPr>
-      <w:r>
-        <w:rPr>
-          <w:rFonts w:cs="Times New Roman"/>
-          <w:color w:val="000000" w:themeColor="text1"/>
-          <w:szCs w:val="22"/>
-          <w:lang w:val="en-US"/>
-        </w:rPr>
-        <w:t>zero down on one metric to analyse players in Serie A</w:t>
-      </w:r>
-      <w:r>
-        <w:rPr>
-          <w:rFonts w:cs="Times New Roman"/>
-          <w:color w:val="000000" w:themeColor="text1"/>
-          <w:szCs w:val="22"/>
-          <w:lang w:val="en-US"/>
-        </w:rPr>
-        <w:t>: Def Duels Possession Chain xT</w:t>
-      </w:r>
-    </w:p>
-    <w:p>
-      <w:pPr>
-        <w:pStyle w:val="ListParagraph"/>
-        <w:ind w:firstLine="0"/>
-        <w:rPr>
-          <w:rFonts w:cs="Times New Roman"/>
-          <w:color w:val="000000" w:themeColor="text1"/>
-          <w:szCs w:val="22"/>
-          <w:lang w:val="en-US"/>
-        </w:rPr>
-      </w:pPr>
-    </w:p>
-    <w:p>
-      <w:pPr>
-        <w:pStyle w:val="ListParagraph"/>
-        <w:numPr>
-          <w:ilvl w:val="0"/>
-          <w:numId w:val="6"/>
-        </w:numPr>
-        <w:rPr>
-          <w:rFonts w:cs="Times New Roman"/>
-          <w:color w:val="000000" w:themeColor="text1"/>
-          <w:szCs w:val="22"/>
-          <w:lang w:val="en-US"/>
-        </w:rPr>
-      </w:pPr>
-      <w:r>
-        <w:rPr>
-          <w:rFonts w:cs="Times New Roman"/>
-          <w:color w:val="000000" w:themeColor="text1"/>
-          <w:szCs w:val="22"/>
-          <w:lang w:val="en-US"/>
-        </w:rPr>
-        <w:t>present a top 10 list of players for this metric in this league</w:t>
-      </w:r>
-    </w:p>
-    <w:p>
-      <w:pPr>
-        <w:pStyle w:val="ListParagraph"/>
-        <w:ind w:firstLine="0"/>
-        <w:jc w:val="center"/>
-        <w:rPr>
-          <w:rFonts w:cs="Times New Roman"/>
-          <w:color w:val="000000" w:themeColor="text1"/>
-          <w:szCs w:val="22"/>
-          <w:lang w:val="en-US"/>
-        </w:rPr>
-      </w:pPr>
+      <w:r>
+        <w:rPr>
+          <w:noProof/>
+        </w:rPr>
+        <w:t xml:space="preserve"> </w:t>
+      </w:r>
       <w:r>
         <w:rPr>
           <w:rFonts w:cs="Times New Roman"/>
@@ -674,10 +548,10 @@
           <w:lang w:val="en-US"/>
         </w:rPr>
         <w:drawing>
-          <wp:inline distT="0" distB="0" distL="0" distR="0" wp14:anchorId="5E13D992" wp14:editId="5C40EB1E">
-            <wp:extent cx="5248992" cy="1587500"/>
-            <wp:effectExtent l="0" t="0" r="0" b="0"/>
-            <wp:docPr id="11" name="Picture 11"/>
+          <wp:inline distT="0" distB="0" distL="0" distR="0" wp14:anchorId="065D8229" wp14:editId="7228EBBD">
+            <wp:extent cx="2447925" cy="2789029"/>
+            <wp:effectExtent l="0" t="0" r="3175" b="5080"/>
+            <wp:docPr id="20" name="Picture 20"/>
             <wp:cNvGraphicFramePr>
               <a:graphicFrameLocks xmlns:a="http://schemas.openxmlformats.org/drawingml/2006/main" noChangeAspect="1"/>
             </wp:cNvGraphicFramePr>
@@ -697,7 +571,7 @@
                   <pic:spPr>
                     <a:xfrm>
                       <a:off x="0" y="0"/>
-                      <a:ext cx="5282322" cy="1597580"/>
+                      <a:ext cx="2495774" cy="2843545"/>
                     </a:xfrm>
                     <a:prstGeom prst="rect">
                       <a:avLst/>
@@ -709,11 +583,12 @@
           </wp:inline>
         </w:drawing>
       </w:r>
-    </w:p>
-    <w:p>
-      <w:pPr>
-        <w:pStyle w:val="ListParagraph"/>
-        <w:ind w:firstLine="0"/>
+      <w:bookmarkStart w:id="0" w:name="_GoBack"/>
+      <w:bookmarkEnd w:id="0"/>
+    </w:p>
+    <w:p>
+      <w:pPr>
+        <w:ind w:left="0" w:firstLine="0"/>
         <w:rPr>
           <w:rFonts w:cs="Times New Roman"/>
           <w:color w:val="000000" w:themeColor="text1"/>
@@ -743,11 +618,102 @@
           <w:szCs w:val="22"/>
           <w:lang w:val="en-US"/>
         </w:rPr>
-        <w:t>recommend a single player for signing in the summer based on that metric</w:t>
-      </w:r>
-    </w:p>
-    <w:p>
-      <w:pPr>
+        <w:lastRenderedPageBreak/>
+        <w:t>text to explain the charts and assumptions</w:t>
+      </w:r>
+    </w:p>
+    <w:p>
+      <w:pPr>
+        <w:ind w:firstLine="350"/>
+        <w:rPr>
+          <w:rFonts w:cs="Times New Roman"/>
+          <w:color w:val="000000" w:themeColor="text1"/>
+          <w:szCs w:val="22"/>
+          <w:lang w:val="en-US"/>
+        </w:rPr>
+      </w:pPr>
+      <w:r>
+        <w:rPr>
+          <w:rFonts w:cs="Times New Roman"/>
+          <w:color w:val="000000" w:themeColor="text1"/>
+          <w:szCs w:val="22"/>
+          <w:lang w:val="en-US"/>
+        </w:rPr>
+        <w:t>Part 2</w:t>
+      </w:r>
+    </w:p>
+    <w:p>
+      <w:pPr>
+        <w:pStyle w:val="ListParagraph"/>
+        <w:numPr>
+          <w:ilvl w:val="0"/>
+          <w:numId w:val="6"/>
+        </w:numPr>
+        <w:rPr>
+          <w:rFonts w:cs="Times New Roman"/>
+          <w:color w:val="000000" w:themeColor="text1"/>
+          <w:szCs w:val="22"/>
+          <w:lang w:val="en-US"/>
+        </w:rPr>
+      </w:pPr>
+      <w:r>
+        <w:rPr>
+          <w:rFonts w:cs="Times New Roman"/>
+          <w:color w:val="000000" w:themeColor="text1"/>
+          <w:szCs w:val="22"/>
+          <w:lang w:val="en-US"/>
+        </w:rPr>
+        <w:t>zero down on one metric to analyse players in Serie A</w:t>
+      </w:r>
+      <w:r>
+        <w:rPr>
+          <w:rFonts w:cs="Times New Roman"/>
+          <w:color w:val="000000" w:themeColor="text1"/>
+          <w:szCs w:val="22"/>
+          <w:lang w:val="en-US"/>
+        </w:rPr>
+        <w:t>: Def Duels Possession Chain xT</w:t>
+      </w:r>
+    </w:p>
+    <w:p>
+      <w:pPr>
+        <w:pStyle w:val="ListParagraph"/>
+        <w:ind w:firstLine="0"/>
+        <w:rPr>
+          <w:rFonts w:cs="Times New Roman"/>
+          <w:color w:val="000000" w:themeColor="text1"/>
+          <w:szCs w:val="22"/>
+          <w:lang w:val="en-US"/>
+        </w:rPr>
+      </w:pPr>
+    </w:p>
+    <w:p>
+      <w:pPr>
+        <w:pStyle w:val="ListParagraph"/>
+        <w:numPr>
+          <w:ilvl w:val="0"/>
+          <w:numId w:val="6"/>
+        </w:numPr>
+        <w:rPr>
+          <w:rFonts w:cs="Times New Roman"/>
+          <w:color w:val="000000" w:themeColor="text1"/>
+          <w:szCs w:val="22"/>
+          <w:lang w:val="en-US"/>
+        </w:rPr>
+      </w:pPr>
+      <w:r>
+        <w:rPr>
+          <w:rFonts w:cs="Times New Roman"/>
+          <w:color w:val="000000" w:themeColor="text1"/>
+          <w:szCs w:val="22"/>
+          <w:lang w:val="en-US"/>
+        </w:rPr>
+        <w:t>present a top 10 list of players for this metric in this league</w:t>
+      </w:r>
+    </w:p>
+    <w:p>
+      <w:pPr>
+        <w:ind w:left="0" w:firstLine="0"/>
         <w:rPr>
           <w:rFonts w:cs="Times New Roman"/>
           <w:color w:val="000000" w:themeColor="text1"/>
@@ -762,18 +728,24 @@
         <w:ind w:firstLine="0"/>
         <w:jc w:val="center"/>
         <w:rPr>
-          <w:noProof/>
-        </w:rPr>
-      </w:pPr>
-      <w:r>
-        <w:rPr>
-          <w:noProof/>
+          <w:rFonts w:cs="Times New Roman"/>
+          <w:color w:val="000000" w:themeColor="text1"/>
+          <w:szCs w:val="22"/>
+          <w:lang w:val="en-US"/>
+        </w:rPr>
+      </w:pPr>
+      <w:r>
+        <w:rPr>
+          <w:rFonts w:cs="Times New Roman"/>
+          <w:color w:val="000000" w:themeColor="text1"/>
+          <w:szCs w:val="22"/>
+          <w:lang w:val="en-US"/>
         </w:rPr>
         <w:drawing>
-          <wp:inline distT="0" distB="0" distL="0" distR="0" wp14:anchorId="61197914" wp14:editId="4D438EA9">
-            <wp:extent cx="2285805" cy="2476288"/>
-            <wp:effectExtent l="0" t="0" r="635" b="635"/>
-            <wp:docPr id="16" name="Picture 16"/>
+          <wp:inline distT="0" distB="0" distL="0" distR="0" wp14:anchorId="5E13D992" wp14:editId="5C40EB1E">
+            <wp:extent cx="5248992" cy="1587500"/>
+            <wp:effectExtent l="0" t="0" r="0" b="0"/>
+            <wp:docPr id="11" name="Picture 11"/>
             <wp:cNvGraphicFramePr>
               <a:graphicFrameLocks xmlns:a="http://schemas.openxmlformats.org/drawingml/2006/main" noChangeAspect="1"/>
             </wp:cNvGraphicFramePr>
@@ -793,7 +765,7 @@
                   <pic:spPr>
                     <a:xfrm>
                       <a:off x="0" y="0"/>
-                      <a:ext cx="2318293" cy="2511484"/>
+                      <a:ext cx="5282322" cy="1597580"/>
                     </a:xfrm>
                     <a:prstGeom prst="rect">
                       <a:avLst/>
@@ -805,21 +777,71 @@
           </wp:inline>
         </w:drawing>
       </w:r>
-      <w:r>
+    </w:p>
+    <w:p>
+      <w:pPr>
+        <w:pStyle w:val="ListParagraph"/>
+        <w:ind w:firstLine="0"/>
+        <w:rPr>
+          <w:rFonts w:cs="Times New Roman"/>
+          <w:color w:val="000000" w:themeColor="text1"/>
+          <w:szCs w:val="22"/>
+          <w:lang w:val="en-US"/>
+        </w:rPr>
+      </w:pPr>
+    </w:p>
+    <w:p>
+      <w:pPr>
+        <w:pStyle w:val="ListParagraph"/>
+        <w:numPr>
+          <w:ilvl w:val="0"/>
+          <w:numId w:val="6"/>
+        </w:numPr>
+        <w:rPr>
+          <w:rFonts w:cs="Times New Roman"/>
+          <w:color w:val="000000" w:themeColor="text1"/>
+          <w:szCs w:val="22"/>
+          <w:lang w:val="en-US"/>
+        </w:rPr>
+      </w:pPr>
+      <w:r>
+        <w:rPr>
+          <w:rFonts w:cs="Times New Roman"/>
+          <w:color w:val="000000" w:themeColor="text1"/>
+          <w:szCs w:val="22"/>
+          <w:lang w:val="en-US"/>
+        </w:rPr>
+        <w:t>recommend a single player for signing in the summer based on that metric</w:t>
+      </w:r>
+    </w:p>
+    <w:p>
+      <w:pPr>
+        <w:rPr>
+          <w:rFonts w:cs="Times New Roman"/>
+          <w:color w:val="000000" w:themeColor="text1"/>
+          <w:szCs w:val="22"/>
+          <w:lang w:val="en-US"/>
+        </w:rPr>
+      </w:pPr>
+    </w:p>
+    <w:p>
+      <w:pPr>
+        <w:pStyle w:val="ListParagraph"/>
+        <w:ind w:firstLine="0"/>
+        <w:jc w:val="center"/>
         <w:rPr>
           <w:noProof/>
         </w:rPr>
-        <w:t xml:space="preserve"> </w:t>
-      </w:r>
+      </w:pPr>
       <w:r>
         <w:rPr>
           <w:noProof/>
         </w:rPr>
         <w:drawing>
-          <wp:inline distT="0" distB="0" distL="0" distR="0" wp14:anchorId="443CF37D" wp14:editId="7AABE3F7">
-            <wp:extent cx="2286000" cy="2476500"/>
-            <wp:effectExtent l="0" t="0" r="0" b="0"/>
-            <wp:docPr id="14" name="Picture 14"/>
+          <wp:inline distT="0" distB="0" distL="0" distR="0" wp14:anchorId="61197914" wp14:editId="4D438EA9">
+            <wp:extent cx="2285805" cy="2476288"/>
+            <wp:effectExtent l="0" t="0" r="635" b="635"/>
+            <wp:docPr id="16" name="Picture 16"/>
             <wp:cNvGraphicFramePr>
               <a:graphicFrameLocks xmlns:a="http://schemas.openxmlformats.org/drawingml/2006/main" noChangeAspect="1"/>
             </wp:cNvGraphicFramePr>
@@ -839,7 +861,7 @@
                   <pic:spPr>
                     <a:xfrm>
                       <a:off x="0" y="0"/>
-                      <a:ext cx="2322237" cy="2515757"/>
+                      <a:ext cx="2318293" cy="2511484"/>
                     </a:xfrm>
                     <a:prstGeom prst="rect">
                       <a:avLst/>
@@ -851,41 +873,21 @@
           </wp:inline>
         </w:drawing>
       </w:r>
-    </w:p>
-    <w:p>
-      <w:pPr>
-        <w:pStyle w:val="ListParagraph"/>
-        <w:ind w:firstLine="0"/>
-        <w:jc w:val="center"/>
+      <w:r>
         <w:rPr>
           <w:noProof/>
         </w:rPr>
-      </w:pPr>
-    </w:p>
-    <w:p>
-      <w:pPr>
-        <w:pStyle w:val="ListParagraph"/>
-        <w:ind w:firstLine="0"/>
-        <w:jc w:val="center"/>
-        <w:rPr>
-          <w:rFonts w:cs="Times New Roman"/>
-          <w:color w:val="000000" w:themeColor="text1"/>
-          <w:szCs w:val="22"/>
-          <w:lang w:val="en-US"/>
-        </w:rPr>
-      </w:pPr>
-      <w:r>
-        <w:rPr>
-          <w:rFonts w:cs="Times New Roman"/>
-          <w:color w:val="000000" w:themeColor="text1"/>
-          <w:szCs w:val="22"/>
-          <w:lang w:val="en-US"/>
+        <w:t xml:space="preserve"> </w:t>
+      </w:r>
+      <w:r>
+        <w:rPr>
+          <w:noProof/>
         </w:rPr>
         <w:drawing>
-          <wp:inline distT="0" distB="0" distL="0" distR="0" wp14:anchorId="619F35D1" wp14:editId="11FE9050">
-            <wp:extent cx="4622800" cy="1624502"/>
-            <wp:effectExtent l="0" t="0" r="0" b="1270"/>
-            <wp:docPr id="15" name="Picture 15"/>
+          <wp:inline distT="0" distB="0" distL="0" distR="0" wp14:anchorId="443CF37D" wp14:editId="7AABE3F7">
+            <wp:extent cx="2286000" cy="2476500"/>
+            <wp:effectExtent l="0" t="0" r="0" b="0"/>
+            <wp:docPr id="14" name="Picture 14"/>
             <wp:cNvGraphicFramePr>
               <a:graphicFrameLocks xmlns:a="http://schemas.openxmlformats.org/drawingml/2006/main" noChangeAspect="1"/>
             </wp:cNvGraphicFramePr>
@@ -905,6 +907,72 @@
                   <pic:spPr>
                     <a:xfrm>
                       <a:off x="0" y="0"/>
+                      <a:ext cx="2322237" cy="2515757"/>
+                    </a:xfrm>
+                    <a:prstGeom prst="rect">
+                      <a:avLst/>
+                    </a:prstGeom>
+                  </pic:spPr>
+                </pic:pic>
+              </a:graphicData>
+            </a:graphic>
+          </wp:inline>
+        </w:drawing>
+      </w:r>
+    </w:p>
+    <w:p>
+      <w:pPr>
+        <w:pStyle w:val="ListParagraph"/>
+        <w:ind w:firstLine="0"/>
+        <w:jc w:val="center"/>
+        <w:rPr>
+          <w:noProof/>
+        </w:rPr>
+      </w:pPr>
+    </w:p>
+    <w:p>
+      <w:pPr>
+        <w:pStyle w:val="ListParagraph"/>
+        <w:ind w:firstLine="0"/>
+        <w:jc w:val="center"/>
+        <w:rPr>
+          <w:rFonts w:cs="Times New Roman"/>
+          <w:color w:val="000000" w:themeColor="text1"/>
+          <w:szCs w:val="22"/>
+          <w:lang w:val="en-US"/>
+        </w:rPr>
+      </w:pPr>
+      <w:r>
+        <w:rPr>
+          <w:rFonts w:cs="Times New Roman"/>
+          <w:color w:val="000000" w:themeColor="text1"/>
+          <w:szCs w:val="22"/>
+          <w:lang w:val="en-US"/>
+        </w:rPr>
+        <w:drawing>
+          <wp:inline distT="0" distB="0" distL="0" distR="0" wp14:anchorId="619F35D1" wp14:editId="11FE9050">
+            <wp:extent cx="4622800" cy="1624502"/>
+            <wp:effectExtent l="0" t="0" r="0" b="1270"/>
+            <wp:docPr id="15" name="Picture 15"/>
+            <wp:cNvGraphicFramePr>
+              <a:graphicFrameLocks xmlns:a="http://schemas.openxmlformats.org/drawingml/2006/main" noChangeAspect="1"/>
+            </wp:cNvGraphicFramePr>
+            <a:graphic xmlns:a="http://schemas.openxmlformats.org/drawingml/2006/main">
+              <a:graphicData uri="http://schemas.openxmlformats.org/drawingml/2006/picture">
+                <pic:pic xmlns:pic="http://schemas.openxmlformats.org/drawingml/2006/picture">
+                  <pic:nvPicPr>
+                    <pic:cNvPr id="1" name=""/>
+                    <pic:cNvPicPr/>
+                  </pic:nvPicPr>
+                  <pic:blipFill>
+                    <a:blip r:embed="rId15"/>
+                    <a:stretch>
+                      <a:fillRect/>
+                    </a:stretch>
+                  </pic:blipFill>
+                  <pic:spPr>
+                    <a:xfrm>
+                      <a:off x="0" y="0"/>
                       <a:ext cx="4652745" cy="1635025"/>
                     </a:xfrm>
                     <a:prstGeom prst="rect">
@@ -997,8 +1065,6 @@
         </w:rPr>
         <w:t>, manager</w:t>
       </w:r>
-      <w:bookmarkStart w:id="0" w:name="_GoBack"/>
-      <w:bookmarkEnd w:id="0"/>
       <w:r>
         <w:rPr>
           <w:rFonts w:cs="Times New Roman"/>
@@ -3661,7 +3727,7 @@
 </file>
 
 <file path=customXml/itemProps1.xml><?xml version="1.0" encoding="utf-8"?>
-<ds:datastoreItem xmlns:ds="http://schemas.openxmlformats.org/officeDocument/2006/customXml" ds:itemID="{66B5F004-F232-0246-A359-C2A3D1385A85}">
+<ds:datastoreItem xmlns:ds="http://schemas.openxmlformats.org/officeDocument/2006/customXml" ds:itemID="{B75DB747-3042-884A-B58E-90CECCA636EC}">
   <ds:schemaRefs>
     <ds:schemaRef ds:uri="http://schemas.openxmlformats.org/officeDocument/2006/bibliography"/>
   </ds:schemaRefs>

</xml_diff>